<commit_message>
spark automation framework documentation
</commit_message>
<xml_diff>
--- a/Generic-Spark-Version/Spark Automation framework_installation document.docx
+++ b/Generic-Spark-Version/Spark Automation framework_installation document.docx
@@ -15,10 +15,7 @@
     <w:p/>
     <w:p>
       <w:r>
-        <w:t>Prerequisites</w:t>
-      </w:r>
-      <w:r>
-        <w:t>:</w:t>
+        <w:t>Prerequisites:</w:t>
       </w:r>
     </w:p>
     <w:p>
@@ -29,13 +26,8 @@
           <w:numId w:val="1"/>
         </w:numPr>
       </w:pPr>
-      <w:proofErr w:type="spellStart"/>
-      <w:r>
-        <w:t>Pycharm</w:t>
-      </w:r>
-      <w:proofErr w:type="spellEnd"/>
-      <w:r>
-        <w:t xml:space="preserve"> or any python IDE</w:t>
+      <w:r>
+        <w:t>Pycharm or any python IDE</w:t>
       </w:r>
     </w:p>
     <w:p>
@@ -101,38 +93,24 @@
           <w:bCs/>
         </w:rPr>
       </w:pPr>
-      <w:proofErr w:type="spellStart"/>
       <w:r>
         <w:rPr>
           <w:b/>
           <w:bCs/>
         </w:rPr>
-        <w:t>pycharm</w:t>
-      </w:r>
-      <w:proofErr w:type="spellEnd"/>
-      <w:r>
-        <w:rPr>
-          <w:b/>
-          <w:bCs/>
-        </w:rPr>
-        <w:t xml:space="preserve"> setting:</w:t>
-      </w:r>
-    </w:p>
-    <w:p>
-      <w:r>
-        <w:t xml:space="preserve">Add source folder in </w:t>
-      </w:r>
-      <w:proofErr w:type="spellStart"/>
-      <w:r>
-        <w:t>pycharm</w:t>
-      </w:r>
-      <w:proofErr w:type="spellEnd"/>
-      <w:r>
-        <w:t xml:space="preserve"> setting as below:</w:t>
-      </w:r>
-    </w:p>
-    <w:p>
-      <w:r>
+        <w:t>pycharm setting:</w:t>
+      </w:r>
+    </w:p>
+    <w:p>
+      <w:r>
+        <w:t>Add source folder in pycharm setting as below:</w:t>
+      </w:r>
+    </w:p>
+    <w:p>
+      <w:r>
+        <w:rPr>
+          <w:noProof/>
+        </w:rPr>
         <w:drawing>
           <wp:inline distT="0" distB="0" distL="0" distR="0" wp14:anchorId="6C2AA9C5" wp14:editId="31768792">
             <wp:extent cx="5731510" cy="2157095"/>
@@ -172,17 +150,15 @@
     </w:p>
     <w:p/>
     <w:p>
-      <w:proofErr w:type="spellStart"/>
-      <w:r>
-        <w:t>Pycharm</w:t>
-      </w:r>
-      <w:proofErr w:type="spellEnd"/>
-      <w:r>
-        <w:t xml:space="preserve"> terminal setting:</w:t>
-      </w:r>
-    </w:p>
-    <w:p>
-      <w:r>
+      <w:r>
+        <w:t>Pycharm terminal setting:</w:t>
+      </w:r>
+    </w:p>
+    <w:p>
+      <w:r>
+        <w:rPr>
+          <w:noProof/>
+        </w:rPr>
         <w:lastRenderedPageBreak/>
         <w:drawing>
           <wp:inline distT="0" distB="0" distL="0" distR="0" wp14:anchorId="7C035665" wp14:editId="01F75B11">
@@ -224,15 +200,7 @@
     <w:p/>
     <w:p>
       <w:r>
-        <w:t xml:space="preserve">Open terminal in </w:t>
-      </w:r>
-      <w:proofErr w:type="spellStart"/>
-      <w:r>
-        <w:t>pycharm</w:t>
-      </w:r>
-      <w:proofErr w:type="spellEnd"/>
-      <w:r>
-        <w:t>:</w:t>
+        <w:t>Open terminal in pycharm:</w:t>
       </w:r>
     </w:p>
     <w:p>
@@ -271,43 +239,27 @@
           <w:b/>
           <w:bCs/>
         </w:rPr>
-        <w:t xml:space="preserve">Run </w:t>
-      </w:r>
-      <w:proofErr w:type="spellStart"/>
-      <w:r>
+        <w:t>Run configuaration:</w:t>
+      </w:r>
+    </w:p>
+    <w:p>
+      <w:pPr>
         <w:rPr>
           <w:b/>
           <w:bCs/>
         </w:rPr>
-        <w:t>configuaration</w:t>
-      </w:r>
-      <w:proofErr w:type="spellEnd"/>
+      </w:pPr>
       <w:r>
         <w:rPr>
           <w:b/>
           <w:bCs/>
         </w:rPr>
-        <w:t>:</w:t>
-      </w:r>
-    </w:p>
-    <w:p>
-      <w:pPr>
-        <w:rPr>
-          <w:b/>
-          <w:bCs/>
-        </w:rPr>
-      </w:pPr>
-      <w:r>
-        <w:rPr>
-          <w:b/>
-          <w:bCs/>
-        </w:rPr>
         <w:lastRenderedPageBreak/>
         <w:drawing>
-          <wp:inline distT="0" distB="0" distL="0" distR="0" wp14:anchorId="16611A38" wp14:editId="32FF89A5">
-            <wp:extent cx="5731510" cy="3691890"/>
-            <wp:effectExtent l="0" t="0" r="2540" b="3810"/>
-            <wp:docPr id="3" name="Picture 3"/>
+          <wp:inline distT="0" distB="0" distL="0" distR="0" wp14:anchorId="213CE309" wp14:editId="65F637BF">
+            <wp:extent cx="5731510" cy="3677920"/>
+            <wp:effectExtent l="0" t="0" r="2540" b="0"/>
+            <wp:docPr id="4" name="Picture 4"/>
             <wp:cNvGraphicFramePr>
               <a:graphicFrameLocks xmlns:a="http://schemas.openxmlformats.org/drawingml/2006/main" noChangeAspect="1"/>
             </wp:cNvGraphicFramePr>
@@ -327,7 +279,7 @@
                   <pic:spPr>
                     <a:xfrm>
                       <a:off x="0" y="0"/>
-                      <a:ext cx="5731510" cy="3691890"/>
+                      <a:ext cx="5731510" cy="3677920"/>
                     </a:xfrm>
                     <a:prstGeom prst="rect">
                       <a:avLst/>

</xml_diff>